<commit_message>
wip commit on the neo4j data loading
</commit_message>
<xml_diff>
--- a/docs/report.docx
+++ b/docs/report.docx
@@ -80,6 +80,8 @@
     <w:p>
       <w:pPr>
         <w:rPr>
+          <w:rStyle w:val="Hyperlink"/>
+          <w:rFonts w:hint="eastAsia"/>
           <w:lang w:val="en-AU"/>
         </w:rPr>
       </w:pPr>
@@ -96,11 +98,61 @@
     <w:p>
       <w:pPr>
         <w:rPr>
-          <w:lang w:val="en-AU"/>
-        </w:rPr>
-      </w:pPr>
-      <w:bookmarkStart w:id="0" w:name="_GoBack"/>
-      <w:bookmarkEnd w:id="0"/>
+          <w:rFonts w:hint="eastAsia"/>
+          <w:lang w:val="en-AU"/>
+        </w:rPr>
+      </w:pPr>
+      <w:hyperlink r:id="rId8" w:history="1">
+        <w:r>
+          <w:rPr>
+            <w:rStyle w:val="Hyperlink"/>
+            <w:lang w:val="en-AU"/>
+          </w:rPr>
+          <w:t>https://neo4j.com/developer/javascript/</w:t>
+        </w:r>
+      </w:hyperlink>
+    </w:p>
+    <w:bookmarkStart w:id="0" w:name="_GoBack"/>
+    <w:bookmarkEnd w:id="0"/>
+    <w:p>
+      <w:pPr>
+        <w:rPr>
+          <w:lang w:val="en-AU"/>
+        </w:rPr>
+      </w:pPr>
+      <w:r>
+        <w:fldChar w:fldCharType="begin"/>
+      </w:r>
+      <w:r>
+        <w:instrText xml:space="preserve"> HYPERLINK "https://neo4j.com/developer/guide-data-modelin</w:instrText>
+      </w:r>
+      <w:r>
+        <w:instrText xml:space="preserve">g/" </w:instrText>
+      </w:r>
+      <w:r>
+        <w:fldChar w:fldCharType="separate"/>
+      </w:r>
+      <w:r>
+        <w:rPr>
+          <w:rStyle w:val="Hyperlink"/>
+          <w:lang w:val="en-AU"/>
+        </w:rPr>
+        <w:t>https://neo4j.com/developer/guide-data-modeling/</w:t>
+      </w:r>
+      <w:r>
+        <w:rPr>
+          <w:rStyle w:val="Hyperlink"/>
+          <w:lang w:val="en-AU"/>
+        </w:rPr>
+        <w:fldChar w:fldCharType="end"/>
+      </w:r>
+    </w:p>
+    <w:p>
+      <w:pPr>
+        <w:rPr>
+          <w:lang w:val="en-AU"/>
+        </w:rPr>
+      </w:pPr>
     </w:p>
     <w:sectPr>
       <w:pgSz w:w="11900" w:h="16840"/>

</xml_diff>

<commit_message>
finish part of the mongo query and documentation
</commit_message>
<xml_diff>
--- a/docs/report.docx
+++ b/docs/report.docx
@@ -4,6 +4,767 @@
   <w:body>
     <w:p>
       <w:pPr>
+        <w:pStyle w:val="Title"/>
+        <w:rPr>
+          <w:lang w:val="en-AU"/>
+        </w:rPr>
+      </w:pPr>
+      <w:r>
+        <w:rPr>
+          <w:lang w:val="en-AU"/>
+        </w:rPr>
+        <w:t>Comp 5338 – Assignment: Polyglot Persistence with NoSQL Systems</w:t>
+      </w:r>
+    </w:p>
+    <w:p>
+      <w:pPr>
+        <w:rPr>
+          <w:lang w:val="en-AU"/>
+        </w:rPr>
+      </w:pPr>
+    </w:p>
+    <w:p>
+      <w:pPr>
+        <w:pStyle w:val="Heading1"/>
+        <w:rPr>
+          <w:lang w:val="en-AU"/>
+        </w:rPr>
+      </w:pPr>
+      <w:r>
+        <w:rPr>
+          <w:lang w:val="en-AU"/>
+        </w:rPr>
+        <w:t>Section 1 – Introduction</w:t>
+      </w:r>
+    </w:p>
+    <w:p>
+      <w:pPr>
+        <w:rPr>
+          <w:lang w:val="en-AU"/>
+        </w:rPr>
+      </w:pPr>
+    </w:p>
+    <w:p>
+      <w:pPr>
+        <w:rPr>
+          <w:lang w:val="en-AU"/>
+        </w:rPr>
+      </w:pPr>
+      <w:r>
+        <w:rPr>
+          <w:lang w:val="en-AU"/>
+        </w:rPr>
+        <w:t xml:space="preserve">This report will briefly introduce the schema designs for both </w:t>
+      </w:r>
+      <w:r>
+        <w:rPr>
+          <w:lang w:val="en-AU"/>
+        </w:rPr>
+        <w:t>MongoDB</w:t>
+      </w:r>
+      <w:r>
+        <w:rPr>
+          <w:lang w:val="en-AU"/>
+        </w:rPr>
+        <w:t xml:space="preserve"> and neo4j storage systems for this assignment, then followed by the query design and execution using command line tool to fetch the correct result given simple queries and analytics queries, at last, this report will compare these two storage systems with their pros and cons regarding the query performances, data schema design etc.</w:t>
+      </w:r>
+      <w:r>
+        <w:rPr>
+          <w:lang w:val="en-AU"/>
+        </w:rPr>
+        <w:t xml:space="preserve"> You can also find the source code in the following github link:</w:t>
+      </w:r>
+    </w:p>
+    <w:p>
+      <w:pPr>
+        <w:rPr>
+          <w:lang w:val="en-AU"/>
+        </w:rPr>
+      </w:pPr>
+      <w:hyperlink r:id="rId5" w:history="1">
+        <w:r>
+          <w:rPr>
+            <w:rStyle w:val="Hyperlink"/>
+            <w:lang w:val="en-AU"/>
+          </w:rPr>
+          <w:t>https://github.com/MingxuanLi/comp5338-polygot-persistence-systems</w:t>
+        </w:r>
+      </w:hyperlink>
+    </w:p>
+    <w:p>
+      <w:pPr>
+        <w:rPr>
+          <w:lang w:val="en-AU"/>
+        </w:rPr>
+      </w:pPr>
+    </w:p>
+    <w:p>
+      <w:pPr>
+        <w:pStyle w:val="Heading1"/>
+        <w:rPr>
+          <w:lang w:val="en-AU"/>
+        </w:rPr>
+      </w:pPr>
+      <w:r>
+        <w:rPr>
+          <w:lang w:val="en-AU"/>
+        </w:rPr>
+        <w:t>Section 2 – Schema Design</w:t>
+      </w:r>
+    </w:p>
+    <w:p>
+      <w:pPr>
+        <w:rPr>
+          <w:lang w:val="en-AU"/>
+        </w:rPr>
+      </w:pPr>
+    </w:p>
+    <w:p>
+      <w:pPr>
+        <w:rPr>
+          <w:lang w:val="en-AU"/>
+        </w:rPr>
+      </w:pPr>
+      <w:r>
+        <w:rPr>
+          <w:lang w:val="en-AU"/>
+        </w:rPr>
+        <w:t xml:space="preserve">The following diagram briefly describe the data model schema and their relationships in both </w:t>
+      </w:r>
+      <w:r>
+        <w:rPr>
+          <w:lang w:val="en-AU"/>
+        </w:rPr>
+        <w:t>MongoDB</w:t>
+      </w:r>
+      <w:r>
+        <w:rPr>
+          <w:lang w:val="en-AU"/>
+        </w:rPr>
+        <w:t xml:space="preserve"> and neo4j.</w:t>
+      </w:r>
+    </w:p>
+    <w:p>
+      <w:pPr>
+        <w:rPr>
+          <w:lang w:val="en-AU"/>
+        </w:rPr>
+      </w:pPr>
+    </w:p>
+    <w:p>
+      <w:pPr>
+        <w:pStyle w:val="Heading2"/>
+        <w:rPr>
+          <w:lang w:val="en-AU"/>
+        </w:rPr>
+      </w:pPr>
+      <w:r>
+        <w:rPr>
+          <w:lang w:val="en-AU"/>
+        </w:rPr>
+        <w:t>Section 2.1 – MongoDB Schema Design</w:t>
+      </w:r>
+    </w:p>
+    <w:p>
+      <w:pPr>
+        <w:rPr>
+          <w:lang w:val="en-AU"/>
+        </w:rPr>
+      </w:pPr>
+      <w:r>
+        <w:rPr>
+          <w:lang w:val="en-AU"/>
+        </w:rPr>
+        <w:t xml:space="preserve">[[Insert the </w:t>
+      </w:r>
+      <w:r>
+        <w:rPr>
+          <w:lang w:val="en-AU"/>
+        </w:rPr>
+        <w:t>MongoDb</w:t>
+      </w:r>
+      <w:r>
+        <w:rPr>
+          <w:lang w:val="en-AU"/>
+        </w:rPr>
+        <w:t xml:space="preserve"> diagram]]</w:t>
+      </w:r>
+    </w:p>
+    <w:p>
+      <w:pPr>
+        <w:rPr>
+          <w:lang w:val="en-AU"/>
+        </w:rPr>
+      </w:pPr>
+    </w:p>
+    <w:p>
+      <w:pPr>
+        <w:rPr>
+          <w:lang w:val="en-AU"/>
+        </w:rPr>
+      </w:pPr>
+      <w:r>
+        <w:rPr>
+          <w:lang w:val="en-AU"/>
+        </w:rPr>
+        <w:t xml:space="preserve">For MongoDB part, we use mongoose to explicitly design the schema in the javascript files, the schemas are under </w:t>
+      </w:r>
+      <w:r>
+        <w:rPr>
+          <w:b/>
+          <w:i/>
+          <w:lang w:val="en-AU"/>
+        </w:rPr>
+        <w:t>src/mongo-schemas</w:t>
+      </w:r>
+      <w:r>
+        <w:rPr>
+          <w:lang w:val="en-AU"/>
+        </w:rPr>
+        <w:t>.</w:t>
+      </w:r>
+    </w:p>
+    <w:p>
+      <w:pPr>
+        <w:rPr>
+          <w:lang w:val="en-AU"/>
+        </w:rPr>
+      </w:pPr>
+    </w:p>
+    <w:p>
+      <w:pPr>
+        <w:pStyle w:val="Heading2"/>
+        <w:rPr>
+          <w:lang w:val="en-AU"/>
+        </w:rPr>
+      </w:pPr>
+      <w:r>
+        <w:rPr>
+          <w:lang w:val="en-AU"/>
+        </w:rPr>
+        <w:t>Section 2.2 – neo4j Schema Design</w:t>
+      </w:r>
+    </w:p>
+    <w:p>
+      <w:pPr>
+        <w:rPr>
+          <w:lang w:val="en-AU"/>
+        </w:rPr>
+      </w:pPr>
+      <w:r>
+        <w:rPr>
+          <w:lang w:val="en-AU"/>
+        </w:rPr>
+        <w:t>[[Insert the neo4j diagram]]</w:t>
+      </w:r>
+    </w:p>
+    <w:p>
+      <w:pPr>
+        <w:rPr>
+          <w:lang w:val="en-AU"/>
+        </w:rPr>
+      </w:pPr>
+    </w:p>
+    <w:p>
+      <w:pPr>
+        <w:rPr>
+          <w:lang w:val="en-AU"/>
+        </w:rPr>
+      </w:pPr>
+      <w:r>
+        <w:rPr>
+          <w:lang w:val="en-AU"/>
+        </w:rPr>
+        <w:t xml:space="preserve">For neo4j part, all the schemas for loading the data are in </w:t>
+      </w:r>
+      <w:r>
+        <w:rPr>
+          <w:b/>
+          <w:i/>
+          <w:lang w:val="en-AU"/>
+        </w:rPr>
+        <w:t>src/neo4j-helper.js</w:t>
+      </w:r>
+      <w:r>
+        <w:rPr>
+          <w:lang w:val="en-AU"/>
+        </w:rPr>
+        <w:t xml:space="preserve"> file.</w:t>
+      </w:r>
+      <w:bookmarkStart w:id="0" w:name="_GoBack"/>
+      <w:bookmarkEnd w:id="0"/>
+    </w:p>
+    <w:p>
+      <w:pPr>
+        <w:rPr>
+          <w:lang w:val="en-AU"/>
+        </w:rPr>
+      </w:pPr>
+    </w:p>
+    <w:p>
+      <w:pPr>
+        <w:rPr>
+          <w:lang w:val="en-AU"/>
+        </w:rPr>
+      </w:pPr>
+      <w:r>
+        <w:rPr>
+          <w:lang w:val="en-AU"/>
+        </w:rPr>
+        <w:t>Section 3 – Query Design and Execution</w:t>
+      </w:r>
+    </w:p>
+    <w:p>
+      <w:pPr>
+        <w:rPr>
+          <w:lang w:val="en-AU"/>
+        </w:rPr>
+      </w:pPr>
+    </w:p>
+    <w:p>
+      <w:pPr>
+        <w:pStyle w:val="Heading2"/>
+        <w:rPr>
+          <w:lang w:val="en-AU"/>
+        </w:rPr>
+      </w:pPr>
+      <w:r>
+        <w:rPr>
+          <w:lang w:val="en-AU"/>
+        </w:rPr>
+        <w:t>Section 3.1 – Query Design</w:t>
+      </w:r>
+    </w:p>
+    <w:p>
+      <w:pPr>
+        <w:rPr>
+          <w:lang w:val="en-AU"/>
+        </w:rPr>
+      </w:pPr>
+      <w:r>
+        <w:rPr>
+          <w:lang w:val="en-AU"/>
+        </w:rPr>
+        <w:t>[[description to query design]]</w:t>
+      </w:r>
+    </w:p>
+    <w:p>
+      <w:pPr>
+        <w:rPr>
+          <w:lang w:val="en-AU"/>
+        </w:rPr>
+      </w:pPr>
+    </w:p>
+    <w:p>
+      <w:pPr>
+        <w:rPr>
+          <w:lang w:val="en-AU"/>
+        </w:rPr>
+      </w:pPr>
+    </w:p>
+    <w:p>
+      <w:pPr>
+        <w:pStyle w:val="Heading2"/>
+        <w:rPr>
+          <w:lang w:val="en-AU"/>
+        </w:rPr>
+      </w:pPr>
+      <w:r>
+        <w:rPr>
+          <w:lang w:val="en-AU"/>
+        </w:rPr>
+        <w:t>Section 3.2 – Query Execution</w:t>
+      </w:r>
+    </w:p>
+    <w:p>
+      <w:pPr>
+        <w:rPr>
+          <w:lang w:val="en-AU"/>
+        </w:rPr>
+      </w:pPr>
+    </w:p>
+    <w:p>
+      <w:pPr>
+        <w:rPr>
+          <w:lang w:val="en-AU"/>
+        </w:rPr>
+      </w:pPr>
+      <w:r>
+        <w:rPr>
+          <w:lang w:val="en-AU"/>
+        </w:rPr>
+        <w:t>There are two major execution steps:</w:t>
+      </w:r>
+    </w:p>
+    <w:p>
+      <w:pPr>
+        <w:pStyle w:val="ListParagraph"/>
+        <w:numPr>
+          <w:ilvl w:val="0"/>
+          <w:numId w:val="1"/>
+        </w:numPr>
+        <w:rPr>
+          <w:lang w:val="en-AU"/>
+        </w:rPr>
+      </w:pPr>
+      <w:r>
+        <w:rPr>
+          <w:lang w:val="en-AU"/>
+        </w:rPr>
+        <w:t>Loading data</w:t>
+      </w:r>
+    </w:p>
+    <w:p>
+      <w:pPr>
+        <w:pStyle w:val="ListParagraph"/>
+        <w:numPr>
+          <w:ilvl w:val="0"/>
+          <w:numId w:val="1"/>
+        </w:numPr>
+        <w:rPr>
+          <w:lang w:val="en-AU"/>
+        </w:rPr>
+      </w:pPr>
+      <w:r>
+        <w:rPr>
+          <w:lang w:val="en-AU"/>
+        </w:rPr>
+        <w:t>Executing Queries</w:t>
+      </w:r>
+    </w:p>
+    <w:p>
+      <w:pPr>
+        <w:rPr>
+          <w:lang w:val="en-AU"/>
+        </w:rPr>
+      </w:pPr>
+    </w:p>
+    <w:p>
+      <w:pPr>
+        <w:rPr>
+          <w:lang w:val="en-AU"/>
+        </w:rPr>
+      </w:pPr>
+      <w:r>
+        <w:rPr>
+          <w:lang w:val="en-AU"/>
+        </w:rPr>
+        <w:lastRenderedPageBreak/>
+        <w:t xml:space="preserve">First, you need to use Git to check this repo using the following command: </w:t>
+      </w:r>
+    </w:p>
+    <w:p>
+      <w:pPr>
+        <w:rPr>
+          <w:b/>
+          <w:i/>
+          <w:lang w:val="en-AU"/>
+        </w:rPr>
+      </w:pPr>
+      <w:r>
+        <w:rPr>
+          <w:b/>
+          <w:i/>
+          <w:lang w:val="en-AU"/>
+        </w:rPr>
+        <w:t xml:space="preserve">git clone </w:t>
+      </w:r>
+      <w:hyperlink r:id="rId6" w:history="1">
+        <w:r>
+          <w:rPr>
+            <w:rStyle w:val="Hyperlink"/>
+            <w:b/>
+            <w:i/>
+            <w:lang w:val="en-AU"/>
+          </w:rPr>
+          <w:t>https://github.com/MingxuanLi/comp5338-polygot-persistence-systems.git</w:t>
+        </w:r>
+      </w:hyperlink>
+    </w:p>
+    <w:p>
+      <w:pPr>
+        <w:rPr>
+          <w:lang w:val="en-AU"/>
+        </w:rPr>
+      </w:pPr>
+      <w:r>
+        <w:rPr>
+          <w:lang w:val="en-AU"/>
+        </w:rPr>
+        <w:t>After that you need to install the library dependencies we use to import and query data from MongoDB and neo4j, run the following:</w:t>
+      </w:r>
+    </w:p>
+    <w:p>
+      <w:pPr>
+        <w:rPr>
+          <w:b/>
+          <w:i/>
+          <w:lang w:val="en-AU"/>
+        </w:rPr>
+      </w:pPr>
+      <w:r>
+        <w:rPr>
+          <w:b/>
+          <w:i/>
+          <w:lang w:val="en-AU"/>
+        </w:rPr>
+        <w:t>npm install</w:t>
+      </w:r>
+    </w:p>
+    <w:p>
+      <w:pPr>
+        <w:rPr>
+          <w:lang w:val="en-AU"/>
+        </w:rPr>
+      </w:pPr>
+    </w:p>
+    <w:p>
+      <w:pPr>
+        <w:rPr>
+          <w:lang w:val="en-AU"/>
+        </w:rPr>
+      </w:pPr>
+      <w:r>
+        <w:rPr>
+          <w:lang w:val="en-AU"/>
+        </w:rPr>
+        <w:t>After the installing finish, you can try loading the data into MongoDB by running following:</w:t>
+      </w:r>
+    </w:p>
+    <w:p>
+      <w:pPr>
+        <w:rPr>
+          <w:b/>
+          <w:i/>
+          <w:lang w:val="en-AU"/>
+        </w:rPr>
+      </w:pPr>
+      <w:r>
+        <w:rPr>
+          <w:b/>
+          <w:i/>
+          <w:lang w:val="en-AU"/>
+        </w:rPr>
+        <w:t>npm run load -- --db=mongodb</w:t>
+      </w:r>
+    </w:p>
+    <w:p>
+      <w:pPr>
+        <w:rPr>
+          <w:lang w:val="en-AU"/>
+        </w:rPr>
+      </w:pPr>
+      <w:r>
+        <w:rPr>
+          <w:lang w:val="en-AU"/>
+        </w:rPr>
+        <w:t>And neo4j loading command is this:</w:t>
+      </w:r>
+    </w:p>
+    <w:p>
+      <w:pPr>
+        <w:rPr>
+          <w:lang w:val="en-AU"/>
+        </w:rPr>
+      </w:pPr>
+      <w:r>
+        <w:rPr>
+          <w:b/>
+          <w:i/>
+          <w:lang w:val="en-AU"/>
+        </w:rPr>
+        <w:t>npm run generate</w:t>
+      </w:r>
+      <w:r>
+        <w:rPr>
+          <w:lang w:val="en-AU"/>
+        </w:rPr>
+        <w:t xml:space="preserve"> – (this does some conversion for the unix date format for neo4j)</w:t>
+      </w:r>
+    </w:p>
+    <w:p>
+      <w:pPr>
+        <w:rPr>
+          <w:b/>
+          <w:i/>
+          <w:lang w:val="en-AU"/>
+        </w:rPr>
+      </w:pPr>
+      <w:r>
+        <w:rPr>
+          <w:b/>
+          <w:i/>
+          <w:lang w:val="en-AU"/>
+        </w:rPr>
+        <w:t>npm run load -- --db=neo4j</w:t>
+      </w:r>
+    </w:p>
+    <w:p>
+      <w:pPr>
+        <w:rPr>
+          <w:lang w:val="en-AU"/>
+        </w:rPr>
+      </w:pPr>
+    </w:p>
+    <w:p>
+      <w:pPr>
+        <w:rPr>
+          <w:lang w:val="en-AU"/>
+        </w:rPr>
+      </w:pPr>
+      <w:r>
+        <w:rPr>
+          <w:lang w:val="en-AU"/>
+        </w:rPr>
+        <w:t>After the loading is finished, then you can use the following query to fetch result.</w:t>
+      </w:r>
+    </w:p>
+    <w:p>
+      <w:pPr>
+        <w:rPr>
+          <w:lang w:val="en-AU"/>
+        </w:rPr>
+      </w:pPr>
+      <w:r>
+        <w:rPr>
+          <w:lang w:val="en-AU"/>
+        </w:rPr>
+        <w:t xml:space="preserve">For MongoDB: </w:t>
+      </w:r>
+      <w:r>
+        <w:rPr>
+          <w:b/>
+          <w:i/>
+          <w:lang w:val="en-AU"/>
+        </w:rPr>
+        <w:t>npm run query -- --db=mongodb --query={$name}</w:t>
+      </w:r>
+    </w:p>
+    <w:p>
+      <w:pPr>
+        <w:rPr>
+          <w:b/>
+          <w:i/>
+          <w:lang w:val="en-AU"/>
+        </w:rPr>
+      </w:pPr>
+      <w:r>
+        <w:rPr>
+          <w:lang w:val="en-AU"/>
+        </w:rPr>
+        <w:t xml:space="preserve">For neo4j: </w:t>
+      </w:r>
+      <w:r>
+        <w:rPr>
+          <w:b/>
+          <w:i/>
+          <w:lang w:val="en-AU"/>
+        </w:rPr>
+        <w:t>npm run query -- --db=neo4j --query={$name}</w:t>
+      </w:r>
+    </w:p>
+    <w:p>
+      <w:pPr>
+        <w:rPr>
+          <w:lang w:val="en-AU"/>
+        </w:rPr>
+      </w:pPr>
+    </w:p>
+    <w:p>
+      <w:pPr>
+        <w:rPr>
+          <w:lang w:val="en-AU"/>
+        </w:rPr>
+      </w:pPr>
+      <w:r>
+        <w:rPr>
+          <w:lang w:val="en-AU"/>
+        </w:rPr>
+        <w:t xml:space="preserve">The variable $name can be </w:t>
+      </w:r>
+      <w:r>
+        <w:rPr>
+          <w:b/>
+          <w:lang w:val="en-AU"/>
+        </w:rPr>
+        <w:t>‘sq1’, ‘sq2’, ‘aq1’, ‘aq2’, ‘aq3’, ‘aq4’, ‘aq5_1’, ‘aq5_2’, ‘aq6’</w:t>
+      </w:r>
+      <w:r>
+        <w:rPr>
+          <w:lang w:val="en-AU"/>
+        </w:rPr>
+        <w:t>.</w:t>
+      </w:r>
+    </w:p>
+    <w:p>
+      <w:pPr>
+        <w:rPr>
+          <w:lang w:val="en-AU"/>
+        </w:rPr>
+      </w:pPr>
+      <w:r>
+        <w:rPr>
+          <w:lang w:val="en-AU"/>
+        </w:rPr>
+        <w:t>sq – simple query, aq – analytic query.</w:t>
+      </w:r>
+    </w:p>
+    <w:p>
+      <w:pPr>
+        <w:rPr>
+          <w:lang w:val="en-AU"/>
+        </w:rPr>
+      </w:pPr>
+    </w:p>
+    <w:p>
+      <w:pPr>
+        <w:rPr>
+          <w:lang w:val="en-AU"/>
+        </w:rPr>
+      </w:pPr>
+      <w:r>
+        <w:rPr>
+          <w:lang w:val="en-AU"/>
+        </w:rPr>
+        <w:t>The result of the query should be printed in the terminal console.</w:t>
+      </w:r>
+    </w:p>
+    <w:p>
+      <w:pPr>
+        <w:rPr>
+          <w:lang w:val="en-AU"/>
+        </w:rPr>
+      </w:pPr>
+    </w:p>
+    <w:p>
+      <w:pPr>
+        <w:rPr>
+          <w:lang w:val="en-AU"/>
+        </w:rPr>
+      </w:pPr>
+    </w:p>
+    <w:p>
+      <w:pPr>
+        <w:rPr>
+          <w:lang w:val="en-AU"/>
+        </w:rPr>
+      </w:pPr>
+      <w:r>
+        <w:rPr>
+          <w:lang w:val="en-AU"/>
+        </w:rPr>
+        <w:t>Section 4 – Comparison and Summary</w:t>
+      </w:r>
+    </w:p>
+    <w:p>
+      <w:pPr>
+        <w:rPr>
+          <w:lang w:val="en-AU"/>
+        </w:rPr>
+      </w:pPr>
+    </w:p>
+    <w:p>
+      <w:pPr>
         <w:rPr>
           <w:lang w:val="en-AU"/>
         </w:rPr>
@@ -35,7 +796,7 @@
           <w:lang w:val="en-AU"/>
         </w:rPr>
       </w:pPr>
-      <w:hyperlink r:id="rId4" w:history="1">
+      <w:hyperlink r:id="rId7" w:history="1">
         <w:r>
           <w:rPr>
             <w:rStyle w:val="Hyperlink"/>
@@ -51,7 +812,7 @@
           <w:lang w:val="en-AU"/>
         </w:rPr>
       </w:pPr>
-      <w:hyperlink r:id="rId5" w:history="1">
+      <w:hyperlink r:id="rId8" w:history="1">
         <w:r>
           <w:rPr>
             <w:rStyle w:val="Hyperlink"/>
@@ -67,7 +828,7 @@
           <w:lang w:val="en-AU"/>
         </w:rPr>
       </w:pPr>
-      <w:hyperlink r:id="rId6" w:history="1">
+      <w:hyperlink r:id="rId9" w:history="1">
         <w:r>
           <w:rPr>
             <w:rStyle w:val="Hyperlink"/>
@@ -81,11 +842,10 @@
       <w:pPr>
         <w:rPr>
           <w:rStyle w:val="Hyperlink"/>
-          <w:rFonts w:hint="eastAsia"/>
-          <w:lang w:val="en-AU"/>
-        </w:rPr>
-      </w:pPr>
-      <w:hyperlink r:id="rId7" w:history="1">
+          <w:lang w:val="en-AU"/>
+        </w:rPr>
+      </w:pPr>
+      <w:hyperlink r:id="rId10" w:history="1">
         <w:r>
           <w:rPr>
             <w:rStyle w:val="Hyperlink"/>
@@ -98,11 +858,10 @@
     <w:p>
       <w:pPr>
         <w:rPr>
-          <w:rFonts w:hint="eastAsia"/>
-          <w:lang w:val="en-AU"/>
-        </w:rPr>
-      </w:pPr>
-      <w:hyperlink r:id="rId8" w:history="1">
+          <w:lang w:val="en-AU"/>
+        </w:rPr>
+      </w:pPr>
+      <w:hyperlink r:id="rId11" w:history="1">
         <w:r>
           <w:rPr>
             <w:rStyle w:val="Hyperlink"/>
@@ -112,40 +871,21 @@
         </w:r>
       </w:hyperlink>
     </w:p>
-    <w:bookmarkStart w:id="0" w:name="_GoBack"/>
-    <w:bookmarkEnd w:id="0"/>
-    <w:p>
-      <w:pPr>
-        <w:rPr>
-          <w:lang w:val="en-AU"/>
-        </w:rPr>
-      </w:pPr>
-      <w:r>
-        <w:fldChar w:fldCharType="begin"/>
-      </w:r>
-      <w:r>
-        <w:instrText xml:space="preserve"> HYPERLINK "https://neo4j.com/developer/guide-data-modelin</w:instrText>
-      </w:r>
-      <w:r>
-        <w:instrText xml:space="preserve">g/" </w:instrText>
-      </w:r>
-      <w:r>
-        <w:fldChar w:fldCharType="separate"/>
-      </w:r>
-      <w:r>
-        <w:rPr>
-          <w:rStyle w:val="Hyperlink"/>
-          <w:lang w:val="en-AU"/>
-        </w:rPr>
-        <w:t>https://neo4j.com/developer/guide-data-modeling/</w:t>
-      </w:r>
-      <w:r>
-        <w:rPr>
-          <w:rStyle w:val="Hyperlink"/>
-          <w:lang w:val="en-AU"/>
-        </w:rPr>
-        <w:fldChar w:fldCharType="end"/>
-      </w:r>
+    <w:p>
+      <w:pPr>
+        <w:rPr>
+          <w:lang w:val="en-AU"/>
+        </w:rPr>
+      </w:pPr>
+      <w:hyperlink r:id="rId12" w:history="1">
+        <w:r>
+          <w:rPr>
+            <w:rStyle w:val="Hyperlink"/>
+            <w:lang w:val="en-AU"/>
+          </w:rPr>
+          <w:t>https://neo4j.com/developer/guide-data-modeling/</w:t>
+        </w:r>
+      </w:hyperlink>
     </w:p>
     <w:p>
       <w:pPr>
@@ -162,6 +902,127 @@
     </w:sectPr>
   </w:body>
 </w:document>
+</file>
+
+<file path=word/numbering.xml><?xml version="1.0" encoding="utf-8"?>
+<w:numbering xmlns:wpc="http://schemas.microsoft.com/office/word/2010/wordprocessingCanvas" xmlns:mo="http://schemas.microsoft.com/office/mac/office/2008/main" xmlns:mc="http://schemas.openxmlformats.org/markup-compatibility/2006" xmlns:mv="urn:schemas-microsoft-com:mac:vml" xmlns:o="urn:schemas-microsoft-com:office:office" xmlns:r="http://schemas.openxmlformats.org/officeDocument/2006/relationships" xmlns:m="http://schemas.openxmlformats.org/officeDocument/2006/math" xmlns:v="urn:schemas-microsoft-com:vml" xmlns:wp14="http://schemas.microsoft.com/office/word/2010/wordprocessingDrawing" xmlns:wp="http://schemas.openxmlformats.org/drawingml/2006/wordprocessingDrawing" xmlns:w10="urn:schemas-microsoft-com:office:word" xmlns:w="http://schemas.openxmlformats.org/wordprocessingml/2006/main" xmlns:w14="http://schemas.microsoft.com/office/word/2010/wordml" xmlns:w15="http://schemas.microsoft.com/office/word/2012/wordml" xmlns:wpg="http://schemas.microsoft.com/office/word/2010/wordprocessingGroup" xmlns:wpi="http://schemas.microsoft.com/office/word/2010/wordprocessingInk" xmlns:wne="http://schemas.microsoft.com/office/word/2006/wordml" xmlns:wps="http://schemas.microsoft.com/office/word/2010/wordprocessingShape" mc:Ignorable="w14 w15 wp14">
+  <w:abstractNum w:abstractNumId="0">
+    <w:nsid w:val="4F99584D"/>
+    <w:multiLevelType w:val="hybridMultilevel"/>
+    <w:tmpl w:val="91B43780"/>
+    <w:lvl w:ilvl="0" w:tplc="08090001">
+      <w:start w:val="1"/>
+      <w:numFmt w:val="bullet"/>
+      <w:lvlText w:val=""/>
+      <w:lvlJc w:val="left"/>
+      <w:pPr>
+        <w:ind w:left="720" w:hanging="360"/>
+      </w:pPr>
+      <w:rPr>
+        <w:rFonts w:ascii="Symbol" w:hAnsi="Symbol" w:hint="default"/>
+      </w:rPr>
+    </w:lvl>
+    <w:lvl w:ilvl="1" w:tplc="08090003" w:tentative="1">
+      <w:start w:val="1"/>
+      <w:numFmt w:val="bullet"/>
+      <w:lvlText w:val="o"/>
+      <w:lvlJc w:val="left"/>
+      <w:pPr>
+        <w:ind w:left="1440" w:hanging="360"/>
+      </w:pPr>
+      <w:rPr>
+        <w:rFonts w:ascii="Courier New" w:hAnsi="Courier New" w:cs="Courier New" w:hint="default"/>
+      </w:rPr>
+    </w:lvl>
+    <w:lvl w:ilvl="2" w:tplc="08090005" w:tentative="1">
+      <w:start w:val="1"/>
+      <w:numFmt w:val="bullet"/>
+      <w:lvlText w:val=""/>
+      <w:lvlJc w:val="left"/>
+      <w:pPr>
+        <w:ind w:left="2160" w:hanging="360"/>
+      </w:pPr>
+      <w:rPr>
+        <w:rFonts w:ascii="Wingdings" w:hAnsi="Wingdings" w:hint="default"/>
+      </w:rPr>
+    </w:lvl>
+    <w:lvl w:ilvl="3" w:tplc="08090001" w:tentative="1">
+      <w:start w:val="1"/>
+      <w:numFmt w:val="bullet"/>
+      <w:lvlText w:val=""/>
+      <w:lvlJc w:val="left"/>
+      <w:pPr>
+        <w:ind w:left="2880" w:hanging="360"/>
+      </w:pPr>
+      <w:rPr>
+        <w:rFonts w:ascii="Symbol" w:hAnsi="Symbol" w:hint="default"/>
+      </w:rPr>
+    </w:lvl>
+    <w:lvl w:ilvl="4" w:tplc="08090003" w:tentative="1">
+      <w:start w:val="1"/>
+      <w:numFmt w:val="bullet"/>
+      <w:lvlText w:val="o"/>
+      <w:lvlJc w:val="left"/>
+      <w:pPr>
+        <w:ind w:left="3600" w:hanging="360"/>
+      </w:pPr>
+      <w:rPr>
+        <w:rFonts w:ascii="Courier New" w:hAnsi="Courier New" w:cs="Courier New" w:hint="default"/>
+      </w:rPr>
+    </w:lvl>
+    <w:lvl w:ilvl="5" w:tplc="08090005" w:tentative="1">
+      <w:start w:val="1"/>
+      <w:numFmt w:val="bullet"/>
+      <w:lvlText w:val=""/>
+      <w:lvlJc w:val="left"/>
+      <w:pPr>
+        <w:ind w:left="4320" w:hanging="360"/>
+      </w:pPr>
+      <w:rPr>
+        <w:rFonts w:ascii="Wingdings" w:hAnsi="Wingdings" w:hint="default"/>
+      </w:rPr>
+    </w:lvl>
+    <w:lvl w:ilvl="6" w:tplc="08090001" w:tentative="1">
+      <w:start w:val="1"/>
+      <w:numFmt w:val="bullet"/>
+      <w:lvlText w:val=""/>
+      <w:lvlJc w:val="left"/>
+      <w:pPr>
+        <w:ind w:left="5040" w:hanging="360"/>
+      </w:pPr>
+      <w:rPr>
+        <w:rFonts w:ascii="Symbol" w:hAnsi="Symbol" w:hint="default"/>
+      </w:rPr>
+    </w:lvl>
+    <w:lvl w:ilvl="7" w:tplc="08090003" w:tentative="1">
+      <w:start w:val="1"/>
+      <w:numFmt w:val="bullet"/>
+      <w:lvlText w:val="o"/>
+      <w:lvlJc w:val="left"/>
+      <w:pPr>
+        <w:ind w:left="5760" w:hanging="360"/>
+      </w:pPr>
+      <w:rPr>
+        <w:rFonts w:ascii="Courier New" w:hAnsi="Courier New" w:cs="Courier New" w:hint="default"/>
+      </w:rPr>
+    </w:lvl>
+    <w:lvl w:ilvl="8" w:tplc="08090005" w:tentative="1">
+      <w:start w:val="1"/>
+      <w:numFmt w:val="bullet"/>
+      <w:lvlText w:val=""/>
+      <w:lvlJc w:val="left"/>
+      <w:pPr>
+        <w:ind w:left="6480" w:hanging="360"/>
+      </w:pPr>
+      <w:rPr>
+        <w:rFonts w:ascii="Wingdings" w:hAnsi="Wingdings" w:hint="default"/>
+      </w:rPr>
+    </w:lvl>
+  </w:abstractNum>
+  <w:num w:numId="1">
+    <w:abstractNumId w:val="0"/>
+  </w:num>
+</w:numbering>
 </file>
 
 <file path=word/styles.xml><?xml version="1.0" encoding="utf-8"?>
@@ -565,6 +1426,49 @@
     <w:name w:val="Normal"/>
     <w:qFormat/>
   </w:style>
+  <w:style w:type="paragraph" w:styleId="Heading1">
+    <w:name w:val="heading 1"/>
+    <w:basedOn w:val="Normal"/>
+    <w:next w:val="Normal"/>
+    <w:link w:val="Heading1Char"/>
+    <w:uiPriority w:val="9"/>
+    <w:qFormat/>
+    <w:rsid w:val="00E73A1C"/>
+    <w:pPr>
+      <w:keepNext/>
+      <w:keepLines/>
+      <w:spacing w:before="240"/>
+      <w:outlineLvl w:val="0"/>
+    </w:pPr>
+    <w:rPr>
+      <w:rFonts w:asciiTheme="majorHAnsi" w:eastAsiaTheme="majorEastAsia" w:hAnsiTheme="majorHAnsi" w:cstheme="majorBidi"/>
+      <w:color w:val="2F5496" w:themeColor="accent1" w:themeShade="BF"/>
+      <w:sz w:val="32"/>
+      <w:szCs w:val="32"/>
+    </w:rPr>
+  </w:style>
+  <w:style w:type="paragraph" w:styleId="Heading2">
+    <w:name w:val="heading 2"/>
+    <w:basedOn w:val="Normal"/>
+    <w:next w:val="Normal"/>
+    <w:link w:val="Heading2Char"/>
+    <w:uiPriority w:val="9"/>
+    <w:unhideWhenUsed/>
+    <w:qFormat/>
+    <w:rsid w:val="00E73A1C"/>
+    <w:pPr>
+      <w:keepNext/>
+      <w:keepLines/>
+      <w:spacing w:before="40"/>
+      <w:outlineLvl w:val="1"/>
+    </w:pPr>
+    <w:rPr>
+      <w:rFonts w:asciiTheme="majorHAnsi" w:eastAsiaTheme="majorEastAsia" w:hAnsiTheme="majorHAnsi" w:cstheme="majorBidi"/>
+      <w:color w:val="2F5496" w:themeColor="accent1" w:themeShade="BF"/>
+      <w:sz w:val="26"/>
+      <w:szCs w:val="26"/>
+    </w:rPr>
+  </w:style>
   <w:style w:type="character" w:default="1" w:styleId="DefaultParagraphFont">
     <w:name w:val="Default Paragraph Font"/>
     <w:uiPriority w:val="1"/>
@@ -602,6 +1506,76 @@
       <w:color w:val="0563C1" w:themeColor="hyperlink"/>
       <w:u w:val="single"/>
     </w:rPr>
+  </w:style>
+  <w:style w:type="character" w:customStyle="1" w:styleId="Heading1Char">
+    <w:name w:val="Heading 1 Char"/>
+    <w:basedOn w:val="DefaultParagraphFont"/>
+    <w:link w:val="Heading1"/>
+    <w:uiPriority w:val="9"/>
+    <w:rsid w:val="00E73A1C"/>
+    <w:rPr>
+      <w:rFonts w:asciiTheme="majorHAnsi" w:eastAsiaTheme="majorEastAsia" w:hAnsiTheme="majorHAnsi" w:cstheme="majorBidi"/>
+      <w:color w:val="2F5496" w:themeColor="accent1" w:themeShade="BF"/>
+      <w:sz w:val="32"/>
+      <w:szCs w:val="32"/>
+    </w:rPr>
+  </w:style>
+  <w:style w:type="paragraph" w:styleId="Title">
+    <w:name w:val="Title"/>
+    <w:basedOn w:val="Normal"/>
+    <w:next w:val="Normal"/>
+    <w:link w:val="TitleChar"/>
+    <w:uiPriority w:val="10"/>
+    <w:qFormat/>
+    <w:rsid w:val="00E73A1C"/>
+    <w:pPr>
+      <w:contextualSpacing/>
+    </w:pPr>
+    <w:rPr>
+      <w:rFonts w:asciiTheme="majorHAnsi" w:eastAsiaTheme="majorEastAsia" w:hAnsiTheme="majorHAnsi" w:cstheme="majorBidi"/>
+      <w:spacing w:val="-10"/>
+      <w:kern w:val="28"/>
+      <w:sz w:val="56"/>
+      <w:szCs w:val="56"/>
+    </w:rPr>
+  </w:style>
+  <w:style w:type="character" w:customStyle="1" w:styleId="TitleChar">
+    <w:name w:val="Title Char"/>
+    <w:basedOn w:val="DefaultParagraphFont"/>
+    <w:link w:val="Title"/>
+    <w:uiPriority w:val="10"/>
+    <w:rsid w:val="00E73A1C"/>
+    <w:rPr>
+      <w:rFonts w:asciiTheme="majorHAnsi" w:eastAsiaTheme="majorEastAsia" w:hAnsiTheme="majorHAnsi" w:cstheme="majorBidi"/>
+      <w:spacing w:val="-10"/>
+      <w:kern w:val="28"/>
+      <w:sz w:val="56"/>
+      <w:szCs w:val="56"/>
+    </w:rPr>
+  </w:style>
+  <w:style w:type="character" w:customStyle="1" w:styleId="Heading2Char">
+    <w:name w:val="Heading 2 Char"/>
+    <w:basedOn w:val="DefaultParagraphFont"/>
+    <w:link w:val="Heading2"/>
+    <w:uiPriority w:val="9"/>
+    <w:rsid w:val="00E73A1C"/>
+    <w:rPr>
+      <w:rFonts w:asciiTheme="majorHAnsi" w:eastAsiaTheme="majorEastAsia" w:hAnsiTheme="majorHAnsi" w:cstheme="majorBidi"/>
+      <w:color w:val="2F5496" w:themeColor="accent1" w:themeShade="BF"/>
+      <w:sz w:val="26"/>
+      <w:szCs w:val="26"/>
+    </w:rPr>
+  </w:style>
+  <w:style w:type="paragraph" w:styleId="ListParagraph">
+    <w:name w:val="List Paragraph"/>
+    <w:basedOn w:val="Normal"/>
+    <w:uiPriority w:val="34"/>
+    <w:qFormat/>
+    <w:rsid w:val="00E73A1C"/>
+    <w:pPr>
+      <w:ind w:left="720"/>
+      <w:contextualSpacing/>
+    </w:pPr>
   </w:style>
 </w:styles>
 </file>

</xml_diff>